<commit_message>
Aggiornata Guida alla Programmazione in Parlo con dettagli sulle stringhe
</commit_message>
<xml_diff>
--- a/Guida alla Programmazione in Parlo.docx
+++ b/Guida alla Programmazione in Parlo.docx
@@ -2601,7 +2601,647 @@
         <w:snapToGrid/>
         <w:ind w:right="567"/>
         <w:textAlignment w:val="auto"/>
-      </w:pPr>
+        <w:rPr>
+          <w:rFonts w:hint="default"/>
+        </w:rPr>
+      </w:pPr>
+      <w:r>
+        <w:rPr>
+          <w:rFonts w:hint="default"/>
+        </w:rPr>
+        <w:t>### Uso delle Stringhe nelle Condizioni</w:t>
+      </w:r>
+    </w:p>
+    <w:p>
+      <w:pPr>
+        <w:pStyle w:val="8"/>
+        <w:keepNext w:val="0"/>
+        <w:keepLines w:val="0"/>
+        <w:pageBreakBefore w:val="0"/>
+        <w:widowControl/>
+        <w:suppressLineNumbers w:val="0"/>
+        <w:kinsoku/>
+        <w:wordWrap/>
+        <w:overflowPunct/>
+        <w:topLinePunct w:val="0"/>
+        <w:autoSpaceDE/>
+        <w:autoSpaceDN/>
+        <w:bidi w:val="0"/>
+        <w:adjustRightInd/>
+        <w:snapToGrid/>
+        <w:ind w:right="567"/>
+        <w:textAlignment w:val="auto"/>
+        <w:rPr>
+          <w:rFonts w:hint="default"/>
+        </w:rPr>
+      </w:pPr>
+    </w:p>
+    <w:p>
+      <w:pPr>
+        <w:pStyle w:val="8"/>
+        <w:keepNext w:val="0"/>
+        <w:keepLines w:val="0"/>
+        <w:pageBreakBefore w:val="0"/>
+        <w:widowControl/>
+        <w:suppressLineNumbers w:val="0"/>
+        <w:kinsoku/>
+        <w:wordWrap/>
+        <w:overflowPunct/>
+        <w:topLinePunct w:val="0"/>
+        <w:autoSpaceDE/>
+        <w:autoSpaceDN/>
+        <w:bidi w:val="0"/>
+        <w:adjustRightInd/>
+        <w:snapToGrid/>
+        <w:ind w:right="567"/>
+        <w:jc w:val="both"/>
+        <w:textAlignment w:val="auto"/>
+        <w:rPr>
+          <w:rFonts w:hint="eastAsia" w:ascii="SimSun" w:hAnsi="SimSun" w:eastAsia="SimSun" w:cs="SimSun"/>
+        </w:rPr>
+      </w:pPr>
+      <w:r>
+        <w:rPr>
+          <w:rFonts w:hint="eastAsia" w:ascii="SimSun" w:hAnsi="SimSun" w:eastAsia="SimSun" w:cs="SimSun"/>
+        </w:rPr>
+        <w:t>In Parlo, le stringhe devono essere racchiuse tra virgolette doppie " ". Quando si inserisce una condizione in cui confrontiamo una variabile con una stringa, assicurati di utilizzare le virgolette.</w:t>
+      </w:r>
+    </w:p>
+    <w:p>
+      <w:pPr>
+        <w:pStyle w:val="8"/>
+        <w:keepNext w:val="0"/>
+        <w:keepLines w:val="0"/>
+        <w:pageBreakBefore w:val="0"/>
+        <w:widowControl/>
+        <w:suppressLineNumbers w:val="0"/>
+        <w:kinsoku/>
+        <w:wordWrap/>
+        <w:overflowPunct/>
+        <w:topLinePunct w:val="0"/>
+        <w:autoSpaceDE/>
+        <w:autoSpaceDN/>
+        <w:bidi w:val="0"/>
+        <w:adjustRightInd/>
+        <w:snapToGrid/>
+        <w:ind w:right="567"/>
+        <w:jc w:val="both"/>
+        <w:textAlignment w:val="auto"/>
+        <w:rPr>
+          <w:rFonts w:hint="eastAsia" w:ascii="SimSun" w:hAnsi="SimSun" w:eastAsia="SimSun" w:cs="SimSun"/>
+        </w:rPr>
+      </w:pPr>
+      <w:r>
+        <w:rPr>
+          <w:rStyle w:val="9"/>
+          <w:rFonts w:ascii="SimSun" w:hAnsi="SimSun" w:eastAsia="SimSun" w:cs="SimSun"/>
+          <w:sz w:val="24"/>
+          <w:szCs w:val="24"/>
+        </w:rPr>
+        <w:t>Nota Bene:</w:t>
+      </w:r>
+      <w:r>
+        <w:rPr>
+          <w:rFonts w:ascii="SimSun" w:hAnsi="SimSun" w:eastAsia="SimSun" w:cs="SimSun"/>
+          <w:sz w:val="24"/>
+          <w:szCs w:val="24"/>
+        </w:rPr>
+        <w:t xml:space="preserve"> Quando inserisci un valore stringa tramite</w:t>
+      </w:r>
+      <w:r>
+        <w:rPr>
+          <w:rFonts w:hint="default" w:ascii="SimSun" w:hAnsi="SimSun" w:cs="SimSun"/>
+          <w:sz w:val="24"/>
+          <w:szCs w:val="24"/>
+          <w:lang w:val="it-IT"/>
+        </w:rPr>
+        <w:t xml:space="preserve"> il comando </w:t>
+      </w:r>
+      <w:r>
+        <w:rPr>
+          <w:rFonts w:ascii="SimSun" w:hAnsi="SimSun" w:eastAsia="SimSun" w:cs="SimSun"/>
+          <w:sz w:val="24"/>
+          <w:szCs w:val="24"/>
+        </w:rPr>
+        <w:t xml:space="preserve"> </w:t>
+      </w:r>
+      <w:r>
+        <w:rPr>
+          <w:rStyle w:val="6"/>
+          <w:rFonts w:ascii="SimSun" w:hAnsi="SimSun" w:eastAsia="SimSun" w:cs="SimSun"/>
+          <w:i/>
+          <w:iCs/>
+          <w:sz w:val="24"/>
+          <w:szCs w:val="24"/>
+        </w:rPr>
+        <w:t>inserisci</w:t>
+      </w:r>
+      <w:r>
+        <w:rPr>
+          <w:rFonts w:ascii="SimSun" w:hAnsi="SimSun" w:eastAsia="SimSun" w:cs="SimSun"/>
+          <w:sz w:val="24"/>
+          <w:szCs w:val="24"/>
+        </w:rPr>
+        <w:t xml:space="preserve">, non </w:t>
+      </w:r>
+      <w:r>
+        <w:rPr>
+          <w:rFonts w:hint="default" w:ascii="SimSun" w:hAnsi="SimSun" w:cs="SimSun"/>
+          <w:sz w:val="24"/>
+          <w:szCs w:val="24"/>
+          <w:lang w:val="it-IT"/>
+        </w:rPr>
+        <w:t>bisogna</w:t>
+      </w:r>
+      <w:r>
+        <w:rPr>
+          <w:rFonts w:ascii="SimSun" w:hAnsi="SimSun" w:eastAsia="SimSun" w:cs="SimSun"/>
+          <w:sz w:val="24"/>
+          <w:szCs w:val="24"/>
+        </w:rPr>
+        <w:t xml:space="preserve"> includere le virgolette. Il sistema le aggiungerà automaticamente quando valuterà la condizione.</w:t>
+      </w:r>
+    </w:p>
+    <w:p>
+      <w:pPr>
+        <w:pStyle w:val="8"/>
+        <w:keepNext w:val="0"/>
+        <w:keepLines w:val="0"/>
+        <w:pageBreakBefore w:val="0"/>
+        <w:widowControl/>
+        <w:suppressLineNumbers w:val="0"/>
+        <w:kinsoku/>
+        <w:wordWrap/>
+        <w:overflowPunct/>
+        <w:topLinePunct w:val="0"/>
+        <w:autoSpaceDE/>
+        <w:autoSpaceDN/>
+        <w:bidi w:val="0"/>
+        <w:adjustRightInd/>
+        <w:snapToGrid/>
+        <w:ind w:right="567"/>
+        <w:textAlignment w:val="auto"/>
+        <w:rPr>
+          <w:rFonts w:hint="default"/>
+        </w:rPr>
+      </w:pPr>
+    </w:p>
+    <w:p>
+      <w:pPr>
+        <w:pStyle w:val="8"/>
+        <w:keepNext w:val="0"/>
+        <w:keepLines w:val="0"/>
+        <w:pageBreakBefore w:val="0"/>
+        <w:widowControl/>
+        <w:suppressLineNumbers w:val="0"/>
+        <w:kinsoku/>
+        <w:wordWrap/>
+        <w:overflowPunct/>
+        <w:topLinePunct w:val="0"/>
+        <w:autoSpaceDE/>
+        <w:autoSpaceDN/>
+        <w:bidi w:val="0"/>
+        <w:adjustRightInd/>
+        <w:snapToGrid/>
+        <w:ind w:right="567"/>
+        <w:textAlignment w:val="auto"/>
+        <w:rPr>
+          <w:rFonts w:hint="default"/>
+        </w:rPr>
+      </w:pPr>
+      <w:r>
+        <w:rPr>
+          <w:rFonts w:hint="default"/>
+        </w:rPr>
+        <w:t>#### Esempio:</w:t>
+      </w:r>
+    </w:p>
+    <w:p>
+      <w:pPr>
+        <w:pStyle w:val="8"/>
+        <w:keepNext w:val="0"/>
+        <w:keepLines w:val="0"/>
+        <w:pageBreakBefore w:val="0"/>
+        <w:widowControl/>
+        <w:suppressLineNumbers w:val="0"/>
+        <w:kinsoku/>
+        <w:wordWrap/>
+        <w:overflowPunct/>
+        <w:topLinePunct w:val="0"/>
+        <w:autoSpaceDE/>
+        <w:autoSpaceDN/>
+        <w:bidi w:val="0"/>
+        <w:adjustRightInd/>
+        <w:snapToGrid/>
+        <w:ind w:right="567"/>
+        <w:textAlignment w:val="auto"/>
+        <w:rPr>
+          <w:rFonts w:hint="default"/>
+        </w:rPr>
+      </w:pPr>
+      <w:r>
+        <w:rPr>
+          <w:rFonts w:hint="default"/>
+          <w:lang w:val="it-IT"/>
+        </w:rPr>
+        <w:t>Codice P</w:t>
+      </w:r>
+      <w:r>
+        <w:rPr>
+          <w:rFonts w:hint="default"/>
+        </w:rPr>
+        <w:t>arlo</w:t>
+      </w:r>
+    </w:p>
+    <w:p>
+      <w:pPr>
+        <w:pStyle w:val="8"/>
+        <w:keepNext w:val="0"/>
+        <w:keepLines w:val="0"/>
+        <w:pageBreakBefore w:val="0"/>
+        <w:widowControl/>
+        <w:suppressLineNumbers w:val="0"/>
+        <w:kinsoku/>
+        <w:wordWrap/>
+        <w:overflowPunct/>
+        <w:topLinePunct w:val="0"/>
+        <w:autoSpaceDE/>
+        <w:autoSpaceDN/>
+        <w:bidi w:val="0"/>
+        <w:adjustRightInd/>
+        <w:snapToGrid/>
+        <w:ind w:right="567"/>
+        <w:textAlignment w:val="auto"/>
+        <w:rPr>
+          <w:rFonts w:hint="default"/>
+        </w:rPr>
+      </w:pPr>
+      <w:r>
+        <w:rPr>
+          <w:rFonts w:hint="default"/>
+        </w:rPr>
+        <w:t>inserisci nome</w:t>
+      </w:r>
+    </w:p>
+    <w:p>
+      <w:pPr>
+        <w:pStyle w:val="8"/>
+        <w:keepNext w:val="0"/>
+        <w:keepLines w:val="0"/>
+        <w:pageBreakBefore w:val="0"/>
+        <w:widowControl/>
+        <w:suppressLineNumbers w:val="0"/>
+        <w:kinsoku/>
+        <w:wordWrap/>
+        <w:overflowPunct/>
+        <w:topLinePunct w:val="0"/>
+        <w:autoSpaceDE/>
+        <w:autoSpaceDN/>
+        <w:bidi w:val="0"/>
+        <w:adjustRightInd/>
+        <w:snapToGrid/>
+        <w:ind w:right="567"/>
+        <w:textAlignment w:val="auto"/>
+        <w:rPr>
+          <w:rFonts w:hint="default"/>
+        </w:rPr>
+      </w:pPr>
+      <w:r>
+        <w:rPr>
+          <w:rFonts w:hint="default"/>
+        </w:rPr>
+        <w:t>se nome è uguale a "Luca":</w:t>
+      </w:r>
+    </w:p>
+    <w:p>
+      <w:pPr>
+        <w:pStyle w:val="8"/>
+        <w:keepNext w:val="0"/>
+        <w:keepLines w:val="0"/>
+        <w:pageBreakBefore w:val="0"/>
+        <w:widowControl/>
+        <w:suppressLineNumbers w:val="0"/>
+        <w:kinsoku/>
+        <w:wordWrap/>
+        <w:overflowPunct/>
+        <w:topLinePunct w:val="0"/>
+        <w:autoSpaceDE/>
+        <w:autoSpaceDN/>
+        <w:bidi w:val="0"/>
+        <w:adjustRightInd/>
+        <w:snapToGrid/>
+        <w:ind w:right="567"/>
+        <w:textAlignment w:val="auto"/>
+        <w:rPr>
+          <w:rFonts w:hint="default"/>
+        </w:rPr>
+      </w:pPr>
+      <w:r>
+        <w:rPr>
+          <w:rFonts w:hint="default"/>
+        </w:rPr>
+        <w:t>stampa "Benvenuto, Luca!"</w:t>
+      </w:r>
+    </w:p>
+    <w:p>
+      <w:pPr>
+        <w:pStyle w:val="8"/>
+        <w:keepNext w:val="0"/>
+        <w:keepLines w:val="0"/>
+        <w:pageBreakBefore w:val="0"/>
+        <w:widowControl/>
+        <w:suppressLineNumbers w:val="0"/>
+        <w:kinsoku/>
+        <w:wordWrap/>
+        <w:overflowPunct/>
+        <w:topLinePunct w:val="0"/>
+        <w:autoSpaceDE/>
+        <w:autoSpaceDN/>
+        <w:bidi w:val="0"/>
+        <w:adjustRightInd/>
+        <w:snapToGrid/>
+        <w:ind w:right="567"/>
+        <w:textAlignment w:val="auto"/>
+        <w:rPr>
+          <w:rFonts w:hint="default"/>
+        </w:rPr>
+      </w:pPr>
+      <w:r>
+        <w:rPr>
+          <w:rFonts w:hint="default"/>
+        </w:rPr>
+        <w:t>altrimenti:</w:t>
+      </w:r>
+    </w:p>
+    <w:p>
+      <w:pPr>
+        <w:pStyle w:val="8"/>
+        <w:keepNext w:val="0"/>
+        <w:keepLines w:val="0"/>
+        <w:pageBreakBefore w:val="0"/>
+        <w:widowControl/>
+        <w:suppressLineNumbers w:val="0"/>
+        <w:kinsoku/>
+        <w:wordWrap/>
+        <w:overflowPunct/>
+        <w:topLinePunct w:val="0"/>
+        <w:autoSpaceDE/>
+        <w:autoSpaceDN/>
+        <w:bidi w:val="0"/>
+        <w:adjustRightInd/>
+        <w:snapToGrid/>
+        <w:ind w:right="567"/>
+        <w:textAlignment w:val="auto"/>
+        <w:rPr>
+          <w:rFonts w:hint="default"/>
+        </w:rPr>
+      </w:pPr>
+      <w:r>
+        <w:rPr>
+          <w:rFonts w:hint="default"/>
+        </w:rPr>
+        <w:t>stampa "Utente non riconosciuto."</w:t>
+      </w:r>
+    </w:p>
+    <w:p>
+      <w:pPr>
+        <w:pStyle w:val="8"/>
+        <w:keepNext w:val="0"/>
+        <w:keepLines w:val="0"/>
+        <w:pageBreakBefore w:val="0"/>
+        <w:widowControl/>
+        <w:suppressLineNumbers w:val="0"/>
+        <w:kinsoku/>
+        <w:wordWrap/>
+        <w:overflowPunct/>
+        <w:topLinePunct w:val="0"/>
+        <w:autoSpaceDE/>
+        <w:autoSpaceDN/>
+        <w:bidi w:val="0"/>
+        <w:adjustRightInd/>
+        <w:snapToGrid/>
+        <w:ind w:right="567"/>
+        <w:textAlignment w:val="auto"/>
+        <w:rPr>
+          <w:rFonts w:hint="default"/>
+        </w:rPr>
+      </w:pPr>
+      <w:r>
+        <w:rPr>
+          <w:rFonts w:hint="default"/>
+        </w:rPr>
+        <w:t>fine_se</w:t>
+      </w:r>
+    </w:p>
+    <w:p>
+      <w:pPr>
+        <w:pStyle w:val="8"/>
+        <w:keepNext w:val="0"/>
+        <w:keepLines w:val="0"/>
+        <w:pageBreakBefore w:val="0"/>
+        <w:widowControl/>
+        <w:suppressLineNumbers w:val="0"/>
+        <w:kinsoku/>
+        <w:wordWrap/>
+        <w:overflowPunct/>
+        <w:topLinePunct w:val="0"/>
+        <w:autoSpaceDE/>
+        <w:autoSpaceDN/>
+        <w:bidi w:val="0"/>
+        <w:adjustRightInd/>
+        <w:snapToGrid/>
+        <w:ind w:right="567"/>
+        <w:textAlignment w:val="auto"/>
+        <w:rPr>
+          <w:rStyle w:val="9"/>
+          <w:rFonts w:hint="default"/>
+          <w:sz w:val="24"/>
+          <w:szCs w:val="24"/>
+          <w:lang w:val="it-IT"/>
+        </w:rPr>
+      </w:pPr>
+    </w:p>
+    <w:p>
+      <w:pPr>
+        <w:pStyle w:val="8"/>
+        <w:keepNext w:val="0"/>
+        <w:keepLines w:val="0"/>
+        <w:pageBreakBefore w:val="0"/>
+        <w:widowControl/>
+        <w:suppressLineNumbers w:val="0"/>
+        <w:kinsoku/>
+        <w:wordWrap/>
+        <w:overflowPunct/>
+        <w:topLinePunct w:val="0"/>
+        <w:autoSpaceDE/>
+        <w:autoSpaceDN/>
+        <w:bidi w:val="0"/>
+        <w:adjustRightInd/>
+        <w:snapToGrid/>
+        <w:ind w:right="567"/>
+        <w:textAlignment w:val="auto"/>
+        <w:rPr>
+          <w:rStyle w:val="9"/>
+          <w:sz w:val="24"/>
+          <w:szCs w:val="24"/>
+        </w:rPr>
+      </w:pPr>
+      <w:r>
+        <w:rPr>
+          <w:rStyle w:val="9"/>
+          <w:rFonts w:hint="default"/>
+          <w:sz w:val="24"/>
+          <w:szCs w:val="24"/>
+          <w:lang w:val="it-IT"/>
+        </w:rPr>
+        <w:t>Output</w:t>
+      </w:r>
+      <w:r>
+        <w:rPr>
+          <w:rStyle w:val="9"/>
+          <w:sz w:val="24"/>
+          <w:szCs w:val="24"/>
+        </w:rPr>
+        <w:t>:</w:t>
+      </w:r>
+    </w:p>
+    <w:p>
+      <w:pPr>
+        <w:pStyle w:val="8"/>
+        <w:keepNext w:val="0"/>
+        <w:keepLines w:val="0"/>
+        <w:pageBreakBefore w:val="0"/>
+        <w:widowControl/>
+        <w:suppressLineNumbers w:val="0"/>
+        <w:kinsoku/>
+        <w:wordWrap/>
+        <w:overflowPunct/>
+        <w:topLinePunct w:val="0"/>
+        <w:autoSpaceDE/>
+        <w:autoSpaceDN/>
+        <w:bidi w:val="0"/>
+        <w:adjustRightInd/>
+        <w:snapToGrid/>
+        <w:ind w:right="567"/>
+        <w:textAlignment w:val="auto"/>
+        <w:rPr>
+          <w:rStyle w:val="9"/>
+          <w:rFonts w:hint="default"/>
+          <w:sz w:val="24"/>
+          <w:szCs w:val="24"/>
+          <w:lang w:val="it-IT"/>
+        </w:rPr>
+      </w:pPr>
+      <w:r>
+        <w:rPr>
+          <w:rStyle w:val="9"/>
+          <w:rFonts w:hint="default"/>
+          <w:sz w:val="24"/>
+          <w:szCs w:val="24"/>
+          <w:lang w:val="it-IT"/>
+        </w:rPr>
+        <w:drawing>
+          <wp:inline distT="0" distB="0" distL="114300" distR="114300">
+            <wp:extent cx="2385060" cy="350520"/>
+            <wp:effectExtent l="0" t="0" r="7620" b="0"/>
+            <wp:docPr id="8" name="Picture 8" descr="Cattura"/>
+            <wp:cNvGraphicFramePr>
+              <a:graphicFrameLocks xmlns:a="http://schemas.openxmlformats.org/drawingml/2006/main" noChangeAspect="1"/>
+            </wp:cNvGraphicFramePr>
+            <a:graphic xmlns:a="http://schemas.openxmlformats.org/drawingml/2006/main">
+              <a:graphicData uri="http://schemas.openxmlformats.org/drawingml/2006/picture">
+                <pic:pic xmlns:pic="http://schemas.openxmlformats.org/drawingml/2006/picture">
+                  <pic:nvPicPr>
+                    <pic:cNvPr id="8" name="Picture 8" descr="Cattura"/>
+                    <pic:cNvPicPr>
+                      <a:picLocks noChangeAspect="1"/>
+                    </pic:cNvPicPr>
+                  </pic:nvPicPr>
+                  <pic:blipFill>
+                    <a:blip r:embed="rId9"/>
+                    <a:stretch>
+                      <a:fillRect/>
+                    </a:stretch>
+                  </pic:blipFill>
+                  <pic:spPr>
+                    <a:xfrm>
+                      <a:off x="0" y="0"/>
+                      <a:ext cx="2385060" cy="350520"/>
+                    </a:xfrm>
+                    <a:prstGeom prst="rect">
+                      <a:avLst/>
+                    </a:prstGeom>
+                  </pic:spPr>
+                </pic:pic>
+              </a:graphicData>
+            </a:graphic>
+          </wp:inline>
+        </w:drawing>
+      </w:r>
+    </w:p>
+    <w:p>
+      <w:pPr>
+        <w:pStyle w:val="8"/>
+        <w:keepNext w:val="0"/>
+        <w:keepLines w:val="0"/>
+        <w:pageBreakBefore w:val="0"/>
+        <w:widowControl/>
+        <w:suppressLineNumbers w:val="0"/>
+        <w:kinsoku/>
+        <w:wordWrap/>
+        <w:overflowPunct/>
+        <w:topLinePunct w:val="0"/>
+        <w:autoSpaceDE/>
+        <w:autoSpaceDN/>
+        <w:bidi w:val="0"/>
+        <w:adjustRightInd/>
+        <w:snapToGrid/>
+        <w:ind w:right="567"/>
+        <w:textAlignment w:val="auto"/>
+      </w:pPr>
+      <w:r>
+        <w:drawing>
+          <wp:inline distT="0" distB="0" distL="114300" distR="114300">
+            <wp:extent cx="2636520" cy="327660"/>
+            <wp:effectExtent l="0" t="0" r="0" b="7620"/>
+            <wp:docPr id="9" name="Picture 2"/>
+            <wp:cNvGraphicFramePr>
+              <a:graphicFrameLocks xmlns:a="http://schemas.openxmlformats.org/drawingml/2006/main" noChangeAspect="1"/>
+            </wp:cNvGraphicFramePr>
+            <a:graphic xmlns:a="http://schemas.openxmlformats.org/drawingml/2006/main">
+              <a:graphicData uri="http://schemas.openxmlformats.org/drawingml/2006/picture">
+                <pic:pic xmlns:pic="http://schemas.openxmlformats.org/drawingml/2006/picture">
+                  <pic:nvPicPr>
+                    <pic:cNvPr id="9" name="Picture 2"/>
+                    <pic:cNvPicPr>
+                      <a:picLocks noChangeAspect="1"/>
+                    </pic:cNvPicPr>
+                  </pic:nvPicPr>
+                  <pic:blipFill>
+                    <a:blip r:embed="rId10"/>
+                    <a:stretch>
+                      <a:fillRect/>
+                    </a:stretch>
+                  </pic:blipFill>
+                  <pic:spPr>
+                    <a:xfrm>
+                      <a:off x="0" y="0"/>
+                      <a:ext cx="2636520" cy="327660"/>
+                    </a:xfrm>
+                    <a:prstGeom prst="rect">
+                      <a:avLst/>
+                    </a:prstGeom>
+                    <a:noFill/>
+                    <a:ln>
+                      <a:noFill/>
+                    </a:ln>
+                  </pic:spPr>
+                </pic:pic>
+              </a:graphicData>
+            </a:graphic>
+          </wp:inline>
+        </w:drawing>
+      </w:r>
     </w:p>
     <w:p>
       <w:pPr>
@@ -3769,7 +4409,7 @@
                     </pic:cNvPicPr>
                   </pic:nvPicPr>
                   <pic:blipFill>
-                    <a:blip r:embed="rId9"/>
+                    <a:blip r:embed="rId11"/>
                     <a:stretch>
                       <a:fillRect/>
                     </a:stretch>
@@ -4474,11 +5114,46 @@
     <w:p>
       <w:pPr>
         <w:rPr>
-          <w:rFonts w:hint="eastAsia" w:ascii="SimSun" w:hAnsi="SimSun" w:eastAsia="SimSun" w:cs="SimSun"/>
-          <w:sz w:val="24"/>
-          <w:szCs w:val="24"/>
-        </w:rPr>
-      </w:pPr>
+          <w:rStyle w:val="9"/>
+          <w:rFonts w:hint="default"/>
+          <w:sz w:val="24"/>
+          <w:szCs w:val="24"/>
+          <w:lang w:val="it-IT"/>
+        </w:rPr>
+      </w:pPr>
+    </w:p>
+    <w:p>
+      <w:pPr>
+        <w:rPr>
+          <w:rStyle w:val="9"/>
+          <w:rFonts w:hint="default"/>
+          <w:sz w:val="24"/>
+          <w:szCs w:val="24"/>
+          <w:lang w:val="it-IT"/>
+        </w:rPr>
+      </w:pPr>
+    </w:p>
+    <w:p>
+      <w:pPr>
+        <w:rPr>
+          <w:rStyle w:val="9"/>
+          <w:rFonts w:hint="default"/>
+          <w:sz w:val="24"/>
+          <w:szCs w:val="24"/>
+          <w:lang w:val="it-IT"/>
+        </w:rPr>
+      </w:pPr>
+    </w:p>
+    <w:p>
+      <w:pPr>
+        <w:rPr>
+          <w:rFonts w:hint="eastAsia" w:ascii="SimSun" w:hAnsi="SimSun" w:eastAsia="SimSun" w:cs="SimSun"/>
+          <w:sz w:val="24"/>
+          <w:szCs w:val="24"/>
+        </w:rPr>
+      </w:pPr>
+      <w:bookmarkStart w:id="0" w:name="_GoBack"/>
+      <w:bookmarkEnd w:id="0"/>
       <w:r>
         <w:rPr>
           <w:rStyle w:val="9"/>
@@ -4526,7 +5201,7 @@
                     </pic:cNvPicPr>
                   </pic:nvPicPr>
                   <pic:blipFill>
-                    <a:blip r:embed="rId10"/>
+                    <a:blip r:embed="rId12"/>
                     <a:stretch>
                       <a:fillRect/>
                     </a:stretch>
@@ -4550,8 +5225,6 @@
           </wp:inline>
         </w:drawing>
       </w:r>
-      <w:bookmarkStart w:id="0" w:name="_GoBack"/>
-      <w:bookmarkEnd w:id="0"/>
     </w:p>
     <w:sectPr>
       <w:pgSz w:w="11906" w:h="16838"/>
@@ -5100,7 +5773,7 @@
     <w:lsdException w:qFormat="1" w:unhideWhenUsed="0" w:uiPriority="0" w:semiHidden="0" w:name="Title"/>
     <w:lsdException w:unhideWhenUsed="0" w:uiPriority="0" w:semiHidden="0" w:name="Closing"/>
     <w:lsdException w:unhideWhenUsed="0" w:uiPriority="0" w:semiHidden="0" w:name="Signature"/>
-    <w:lsdException w:unhideWhenUsed="0" w:uiPriority="0" w:name="Default Paragraph Font"/>
+    <w:lsdException w:qFormat="1" w:unhideWhenUsed="0" w:uiPriority="0" w:name="Default Paragraph Font"/>
     <w:lsdException w:unhideWhenUsed="0" w:uiPriority="0" w:semiHidden="0" w:name="Body Text"/>
     <w:lsdException w:unhideWhenUsed="0" w:uiPriority="0" w:semiHidden="0" w:name="Body Text Indent"/>
     <w:lsdException w:unhideWhenUsed="0" w:uiPriority="0" w:semiHidden="0" w:name="List Continue"/>
@@ -5127,18 +5800,18 @@
     <w:lsdException w:unhideWhenUsed="0" w:uiPriority="0" w:semiHidden="0" w:name="Document Map"/>
     <w:lsdException w:unhideWhenUsed="0" w:uiPriority="0" w:semiHidden="0" w:name="Plain Text"/>
     <w:lsdException w:unhideWhenUsed="0" w:uiPriority="0" w:semiHidden="0" w:name="E-mail Signature"/>
-    <w:lsdException w:unhideWhenUsed="0" w:uiPriority="0" w:semiHidden="0" w:name="Normal (Web)"/>
+    <w:lsdException w:qFormat="1" w:unhideWhenUsed="0" w:uiPriority="0" w:semiHidden="0" w:name="Normal (Web)"/>
     <w:lsdException w:unhideWhenUsed="0" w:uiPriority="0" w:semiHidden="0" w:name="HTML Acronym"/>
     <w:lsdException w:unhideWhenUsed="0" w:uiPriority="0" w:semiHidden="0" w:name="HTML Address"/>
     <w:lsdException w:unhideWhenUsed="0" w:uiPriority="0" w:semiHidden="0" w:name="HTML Cite"/>
-    <w:lsdException w:unhideWhenUsed="0" w:uiPriority="0" w:semiHidden="0" w:name="HTML Code"/>
+    <w:lsdException w:qFormat="1" w:unhideWhenUsed="0" w:uiPriority="0" w:semiHidden="0" w:name="HTML Code"/>
     <w:lsdException w:unhideWhenUsed="0" w:uiPriority="0" w:semiHidden="0" w:name="HTML Definition"/>
     <w:lsdException w:unhideWhenUsed="0" w:uiPriority="0" w:semiHidden="0" w:name="HTML Keyboard"/>
-    <w:lsdException w:unhideWhenUsed="0" w:uiPriority="0" w:semiHidden="0" w:name="HTML Preformatted"/>
+    <w:lsdException w:qFormat="1" w:unhideWhenUsed="0" w:uiPriority="0" w:semiHidden="0" w:name="HTML Preformatted"/>
     <w:lsdException w:unhideWhenUsed="0" w:uiPriority="0" w:semiHidden="0" w:name="HTML Sample"/>
     <w:lsdException w:unhideWhenUsed="0" w:uiPriority="0" w:semiHidden="0" w:name="HTML Typewriter"/>
     <w:lsdException w:unhideWhenUsed="0" w:uiPriority="0" w:semiHidden="0" w:name="HTML Variable"/>
-    <w:lsdException w:unhideWhenUsed="0" w:uiPriority="0" w:name="Normal Table"/>
+    <w:lsdException w:qFormat="1" w:unhideWhenUsed="0" w:uiPriority="0" w:name="Normal Table"/>
     <w:lsdException w:unhideWhenUsed="0" w:uiPriority="0" w:semiHidden="0" w:name="annotation subject"/>
     <w:lsdException w:unhideWhenUsed="0" w:uiPriority="0" w:semiHidden="0" w:name="Table Simple 1"/>
     <w:lsdException w:unhideWhenUsed="0" w:uiPriority="0" w:semiHidden="0" w:name="Table Simple 2"/>
@@ -5338,11 +6011,13 @@
   <w:style w:type="character" w:default="1" w:styleId="4">
     <w:name w:val="Default Paragraph Font"/>
     <w:semiHidden/>
+    <w:qFormat/>
     <w:uiPriority w:val="0"/>
   </w:style>
   <w:style w:type="table" w:default="1" w:styleId="5">
     <w:name w:val="Normal Table"/>
     <w:semiHidden/>
+    <w:qFormat/>
     <w:uiPriority w:val="0"/>
     <w:tblPr>
       <w:tblCellMar>
@@ -5356,6 +6031,7 @@
   <w:style w:type="character" w:styleId="6">
     <w:name w:val="HTML Code"/>
     <w:basedOn w:val="4"/>
+    <w:qFormat/>
     <w:uiPriority w:val="0"/>
     <w:rPr>
       <w:rFonts w:ascii="Courier New" w:hAnsi="Courier New" w:cs="Courier New"/>
@@ -5365,6 +6041,7 @@
   </w:style>
   <w:style w:type="paragraph" w:styleId="7">
     <w:name w:val="HTML Preformatted"/>
+    <w:qFormat/>
     <w:uiPriority w:val="0"/>
     <w:pPr>
       <w:tabs>
@@ -5397,6 +6074,7 @@
   </w:style>
   <w:style w:type="paragraph" w:styleId="8">
     <w:name w:val="Normal (Web)"/>
+    <w:qFormat/>
     <w:uiPriority w:val="0"/>
     <w:pPr>
       <w:spacing w:before="0" w:beforeAutospacing="1" w:after="0" w:afterAutospacing="1"/>

</xml_diff>